<commit_message>
1. Different data types can be added at once. 2. Even we can add directly to context. 2. Batchsize can be configured in OnConfiguring()
</commit_message>
<xml_diff>
--- a/LearingsVatan.docx
+++ b/LearingsVatan.docx
@@ -23,7 +23,7 @@
                     <pic:cNvPicPr/>
                   </pic:nvPicPr>
                   <pic:blipFill>
-                    <a:blip r:embed="rId6"/>
+                    <a:blip r:embed="rId7"/>
                     <a:stretch>
                       <a:fillRect/>
                     </a:stretch>
@@ -67,8 +67,6 @@
       <w:r>
         <w:t xml:space="preserve"> script.</w:t>
       </w:r>
-      <w:bookmarkStart w:id="0" w:name="_GoBack"/>
-      <w:bookmarkEnd w:id="0"/>
     </w:p>
     <w:p>
       <w:r>
@@ -91,7 +89,7 @@
                     <pic:cNvPicPr/>
                   </pic:nvPicPr>
                   <pic:blipFill>
-                    <a:blip r:embed="rId7"/>
+                    <a:blip r:embed="rId8"/>
                     <a:stretch>
                       <a:fillRect/>
                     </a:stretch>
@@ -112,13 +110,178 @@
         </w:drawing>
       </w:r>
     </w:p>
+    <w:p/>
+    <w:p/>
+    <w:p/>
+    <w:p>
+      <w:r>
+        <w:lastRenderedPageBreak/>
+        <w:t>Resources:</w:t>
+      </w:r>
+    </w:p>
+    <w:p>
+      <w:pPr>
+        <w:pStyle w:val="ListParagraph"/>
+        <w:numPr>
+          <w:ilvl w:val="0"/>
+          <w:numId w:val="1"/>
+        </w:numPr>
+      </w:pPr>
+      <w:r>
+        <w:t xml:space="preserve">Create </w:t>
+      </w:r>
+      <w:proofErr w:type="spellStart"/>
+      <w:r>
+        <w:t>db</w:t>
+      </w:r>
+      <w:proofErr w:type="spellEnd"/>
+      <w:r>
+        <w:t xml:space="preserve"> diagram in </w:t>
+      </w:r>
+      <w:proofErr w:type="spellStart"/>
+      <w:r>
+        <w:t>ssms</w:t>
+      </w:r>
+      <w:proofErr w:type="spellEnd"/>
+    </w:p>
+    <w:p>
+      <w:r>
+        <w:rPr>
+          <w:noProof/>
+        </w:rPr>
+        <w:drawing>
+          <wp:inline distT="0" distB="0" distL="0" distR="0" wp14:anchorId="241A2CEF" wp14:editId="40AE95E4">
+            <wp:extent cx="5943600" cy="3336925"/>
+            <wp:effectExtent l="0" t="0" r="0" b="0"/>
+            <wp:docPr id="2" name="Picture 2"/>
+            <wp:cNvGraphicFramePr>
+              <a:graphicFrameLocks xmlns:a="http://schemas.openxmlformats.org/drawingml/2006/main" noChangeAspect="1"/>
+            </wp:cNvGraphicFramePr>
+            <a:graphic xmlns:a="http://schemas.openxmlformats.org/drawingml/2006/main">
+              <a:graphicData uri="http://schemas.openxmlformats.org/drawingml/2006/picture">
+                <pic:pic xmlns:pic="http://schemas.openxmlformats.org/drawingml/2006/picture">
+                  <pic:nvPicPr>
+                    <pic:cNvPr id="1" name=""/>
+                    <pic:cNvPicPr/>
+                  </pic:nvPicPr>
+                  <pic:blipFill>
+                    <a:blip r:embed="rId9"/>
+                    <a:stretch>
+                      <a:fillRect/>
+                    </a:stretch>
+                  </pic:blipFill>
+                  <pic:spPr>
+                    <a:xfrm>
+                      <a:off x="0" y="0"/>
+                      <a:ext cx="5943600" cy="3336925"/>
+                    </a:xfrm>
+                    <a:prstGeom prst="rect">
+                      <a:avLst/>
+                    </a:prstGeom>
+                  </pic:spPr>
+                </pic:pic>
+              </a:graphicData>
+            </a:graphic>
+          </wp:inline>
+        </w:drawing>
+      </w:r>
+    </w:p>
+    <w:p/>
+    <w:p>
+      <w:r>
+        <w:t>L</w:t>
+      </w:r>
+      <w:r>
+        <w:t>o</w:t>
+      </w:r>
+      <w:r>
+        <w:t xml:space="preserve">gging extension </w:t>
+      </w:r>
+      <w:proofErr w:type="spellStart"/>
+      <w:r>
+        <w:t>linq</w:t>
+      </w:r>
+      <w:proofErr w:type="spellEnd"/>
+      <w:r>
+        <w:t xml:space="preserve"> to </w:t>
+      </w:r>
+      <w:proofErr w:type="spellStart"/>
+      <w:r>
+        <w:t>sql</w:t>
+      </w:r>
+      <w:proofErr w:type="spellEnd"/>
+      <w:r>
+        <w:t xml:space="preserve">: </w:t>
+      </w:r>
+      <w:proofErr w:type="spellStart"/>
+      <w:proofErr w:type="gramStart"/>
+      <w:r>
+        <w:t>microsoft.extensions</w:t>
+      </w:r>
+      <w:proofErr w:type="gramEnd"/>
+      <w:r>
+        <w:t>.logging.console</w:t>
+      </w:r>
+      <w:proofErr w:type="spellEnd"/>
+    </w:p>
+    <w:p/>
+    <w:p>
+      <w:r>
+        <w:t>Batch Operation Batch Size:</w:t>
+      </w:r>
+    </w:p>
+    <w:p>
+      <w:r>
+        <w:rPr>
+          <w:noProof/>
+        </w:rPr>
+        <w:lastRenderedPageBreak/>
+        <w:drawing>
+          <wp:inline distT="0" distB="0" distL="0" distR="0" wp14:anchorId="36EF8F4D" wp14:editId="0AA5B65D">
+            <wp:extent cx="5943600" cy="3242945"/>
+            <wp:effectExtent l="0" t="0" r="0" b="0"/>
+            <wp:docPr id="3" name="Picture 3"/>
+            <wp:cNvGraphicFramePr>
+              <a:graphicFrameLocks xmlns:a="http://schemas.openxmlformats.org/drawingml/2006/main" noChangeAspect="1"/>
+            </wp:cNvGraphicFramePr>
+            <a:graphic xmlns:a="http://schemas.openxmlformats.org/drawingml/2006/main">
+              <a:graphicData uri="http://schemas.openxmlformats.org/drawingml/2006/picture">
+                <pic:pic xmlns:pic="http://schemas.openxmlformats.org/drawingml/2006/picture">
+                  <pic:nvPicPr>
+                    <pic:cNvPr id="1" name=""/>
+                    <pic:cNvPicPr/>
+                  </pic:nvPicPr>
+                  <pic:blipFill>
+                    <a:blip r:embed="rId10"/>
+                    <a:stretch>
+                      <a:fillRect/>
+                    </a:stretch>
+                  </pic:blipFill>
+                  <pic:spPr>
+                    <a:xfrm>
+                      <a:off x="0" y="0"/>
+                      <a:ext cx="5943600" cy="3242945"/>
+                    </a:xfrm>
+                    <a:prstGeom prst="rect">
+                      <a:avLst/>
+                    </a:prstGeom>
+                  </pic:spPr>
+                </pic:pic>
+              </a:graphicData>
+            </a:graphic>
+          </wp:inline>
+        </w:drawing>
+      </w:r>
+      <w:bookmarkStart w:id="0" w:name="_GoBack"/>
+      <w:bookmarkEnd w:id="0"/>
+    </w:p>
     <w:sectPr>
-      <w:headerReference w:type="even" r:id="rId8"/>
-      <w:headerReference w:type="default" r:id="rId9"/>
-      <w:footerReference w:type="even" r:id="rId10"/>
-      <w:footerReference w:type="default" r:id="rId11"/>
-      <w:headerReference w:type="first" r:id="rId12"/>
-      <w:footerReference w:type="first" r:id="rId13"/>
+      <w:headerReference w:type="even" r:id="rId11"/>
+      <w:headerReference w:type="default" r:id="rId12"/>
+      <w:footerReference w:type="even" r:id="rId13"/>
+      <w:footerReference w:type="default" r:id="rId14"/>
+      <w:headerReference w:type="first" r:id="rId15"/>
+      <w:footerReference w:type="first" r:id="rId16"/>
       <w:pgSz w:w="12240" w:h="15840"/>
       <w:pgMar w:top="1440" w:right="1440" w:bottom="1440" w:left="1440" w:header="720" w:footer="720" w:gutter="0"/>
       <w:cols w:space="720"/>
@@ -169,21 +332,11 @@
     <w:pPr>
       <w:pStyle w:val="Footer"/>
     </w:pPr>
-    <w:r>
-      <w:fldChar w:fldCharType="begin"/>
-    </w:r>
-    <w:r>
-      <w:instrText xml:space="preserve"> DOCPROPERTY sodocoClasLang \* MERGEFORMAT </w:instrText>
-    </w:r>
-    <w:r>
-      <w:fldChar w:fldCharType="separate"/>
-    </w:r>
-    <w:r>
-      <w:t>Unrestricted</w:t>
-    </w:r>
-    <w:r>
-      <w:fldChar w:fldCharType="end"/>
-    </w:r>
+    <w:fldSimple w:instr=" DOCPROPERTY sodocoClasLang \* MERGEFORMAT ">
+      <w:r>
+        <w:t>Unrestricted</w:t>
+      </w:r>
+    </w:fldSimple>
   </w:p>
 </w:ftr>
 </file>
@@ -251,6 +404,126 @@
     </w:pPr>
   </w:p>
 </w:hdr>
+</file>
+
+<file path=word/numbering.xml><?xml version="1.0" encoding="utf-8"?>
+<w:numbering xmlns:wpc="http://schemas.microsoft.com/office/word/2010/wordprocessingCanvas" xmlns:cx="http://schemas.microsoft.com/office/drawing/2014/chartex" xmlns:cx1="http://schemas.microsoft.com/office/drawing/2015/9/8/chartex" xmlns:cx2="http://schemas.microsoft.com/office/drawing/2015/10/21/chartex" xmlns:cx3="http://schemas.microsoft.com/office/drawing/2016/5/9/chartex" xmlns:cx4="http://schemas.microsoft.com/office/drawing/2016/5/10/chartex" xmlns:cx5="http://schemas.microsoft.com/office/drawing/2016/5/11/chartex" xmlns:cx6="http://schemas.microsoft.com/office/drawing/2016/5/12/chartex" xmlns:cx7="http://schemas.microsoft.com/office/drawing/2016/5/13/chartex" xmlns:cx8="http://schemas.microsoft.com/office/drawing/2016/5/14/chartex" xmlns:mc="http://schemas.openxmlformats.org/markup-compatibility/2006" xmlns:aink="http://schemas.microsoft.com/office/drawing/2016/ink" xmlns:am3d="http://schemas.microsoft.com/office/drawing/2017/model3d" xmlns:o="urn:schemas-microsoft-com:office:office" xmlns:r="http://schemas.openxmlformats.org/officeDocument/2006/relationships" xmlns:m="http://schemas.openxmlformats.org/officeDocument/2006/math" xmlns:v="urn:schemas-microsoft-com:vml" xmlns:wp14="http://schemas.microsoft.com/office/word/2010/wordprocessingDrawing" xmlns:wp="http://schemas.openxmlformats.org/drawingml/2006/wordprocessingDrawing" xmlns:w10="urn:schemas-microsoft-com:office:word" xmlns:w="http://schemas.openxmlformats.org/wordprocessingml/2006/main" xmlns:w14="http://schemas.microsoft.com/office/word/2010/wordml" xmlns:w15="http://schemas.microsoft.com/office/word/2012/wordml" xmlns:w16cid="http://schemas.microsoft.com/office/word/2016/wordml/cid" xmlns:w16se="http://schemas.microsoft.com/office/word/2015/wordml/symex" xmlns:wpg="http://schemas.microsoft.com/office/word/2010/wordprocessingGroup" xmlns:wpi="http://schemas.microsoft.com/office/word/2010/wordprocessingInk" xmlns:wne="http://schemas.microsoft.com/office/word/2006/wordml" xmlns:wps="http://schemas.microsoft.com/office/word/2010/wordprocessingShape" mc:Ignorable="w14 w15 w16se w16cid wp14">
+  <w:abstractNum w:abstractNumId="0" w15:restartNumberingAfterBreak="0">
+    <w:nsid w:val="02F52F61"/>
+    <w:multiLevelType w:val="hybridMultilevel"/>
+    <w:tmpl w:val="E5F8222A"/>
+    <w:lvl w:ilvl="0" w:tplc="962C80D4">
+      <w:numFmt w:val="bullet"/>
+      <w:lvlText w:val=""/>
+      <w:lvlJc w:val="left"/>
+      <w:pPr>
+        <w:ind w:left="720" w:hanging="360"/>
+      </w:pPr>
+      <w:rPr>
+        <w:rFonts w:ascii="Symbol" w:eastAsiaTheme="minorHAnsi" w:hAnsi="Symbol" w:cstheme="minorBidi" w:hint="default"/>
+      </w:rPr>
+    </w:lvl>
+    <w:lvl w:ilvl="1" w:tplc="04090003" w:tentative="1">
+      <w:start w:val="1"/>
+      <w:numFmt w:val="bullet"/>
+      <w:lvlText w:val="o"/>
+      <w:lvlJc w:val="left"/>
+      <w:pPr>
+        <w:ind w:left="1440" w:hanging="360"/>
+      </w:pPr>
+      <w:rPr>
+        <w:rFonts w:ascii="Courier New" w:hAnsi="Courier New" w:cs="Courier New" w:hint="default"/>
+      </w:rPr>
+    </w:lvl>
+    <w:lvl w:ilvl="2" w:tplc="04090005" w:tentative="1">
+      <w:start w:val="1"/>
+      <w:numFmt w:val="bullet"/>
+      <w:lvlText w:val=""/>
+      <w:lvlJc w:val="left"/>
+      <w:pPr>
+        <w:ind w:left="2160" w:hanging="360"/>
+      </w:pPr>
+      <w:rPr>
+        <w:rFonts w:ascii="Wingdings" w:hAnsi="Wingdings" w:hint="default"/>
+      </w:rPr>
+    </w:lvl>
+    <w:lvl w:ilvl="3" w:tplc="04090001" w:tentative="1">
+      <w:start w:val="1"/>
+      <w:numFmt w:val="bullet"/>
+      <w:lvlText w:val=""/>
+      <w:lvlJc w:val="left"/>
+      <w:pPr>
+        <w:ind w:left="2880" w:hanging="360"/>
+      </w:pPr>
+      <w:rPr>
+        <w:rFonts w:ascii="Symbol" w:hAnsi="Symbol" w:hint="default"/>
+      </w:rPr>
+    </w:lvl>
+    <w:lvl w:ilvl="4" w:tplc="04090003" w:tentative="1">
+      <w:start w:val="1"/>
+      <w:numFmt w:val="bullet"/>
+      <w:lvlText w:val="o"/>
+      <w:lvlJc w:val="left"/>
+      <w:pPr>
+        <w:ind w:left="3600" w:hanging="360"/>
+      </w:pPr>
+      <w:rPr>
+        <w:rFonts w:ascii="Courier New" w:hAnsi="Courier New" w:cs="Courier New" w:hint="default"/>
+      </w:rPr>
+    </w:lvl>
+    <w:lvl w:ilvl="5" w:tplc="04090005" w:tentative="1">
+      <w:start w:val="1"/>
+      <w:numFmt w:val="bullet"/>
+      <w:lvlText w:val=""/>
+      <w:lvlJc w:val="left"/>
+      <w:pPr>
+        <w:ind w:left="4320" w:hanging="360"/>
+      </w:pPr>
+      <w:rPr>
+        <w:rFonts w:ascii="Wingdings" w:hAnsi="Wingdings" w:hint="default"/>
+      </w:rPr>
+    </w:lvl>
+    <w:lvl w:ilvl="6" w:tplc="04090001" w:tentative="1">
+      <w:start w:val="1"/>
+      <w:numFmt w:val="bullet"/>
+      <w:lvlText w:val=""/>
+      <w:lvlJc w:val="left"/>
+      <w:pPr>
+        <w:ind w:left="5040" w:hanging="360"/>
+      </w:pPr>
+      <w:rPr>
+        <w:rFonts w:ascii="Symbol" w:hAnsi="Symbol" w:hint="default"/>
+      </w:rPr>
+    </w:lvl>
+    <w:lvl w:ilvl="7" w:tplc="04090003" w:tentative="1">
+      <w:start w:val="1"/>
+      <w:numFmt w:val="bullet"/>
+      <w:lvlText w:val="o"/>
+      <w:lvlJc w:val="left"/>
+      <w:pPr>
+        <w:ind w:left="5760" w:hanging="360"/>
+      </w:pPr>
+      <w:rPr>
+        <w:rFonts w:ascii="Courier New" w:hAnsi="Courier New" w:cs="Courier New" w:hint="default"/>
+      </w:rPr>
+    </w:lvl>
+    <w:lvl w:ilvl="8" w:tplc="04090005" w:tentative="1">
+      <w:start w:val="1"/>
+      <w:numFmt w:val="bullet"/>
+      <w:lvlText w:val=""/>
+      <w:lvlJc w:val="left"/>
+      <w:pPr>
+        <w:ind w:left="6480" w:hanging="360"/>
+      </w:pPr>
+      <w:rPr>
+        <w:rFonts w:ascii="Wingdings" w:hAnsi="Wingdings" w:hint="default"/>
+      </w:rPr>
+    </w:lvl>
+  </w:abstractNum>
+  <w:num w:numId="1">
+    <w:abstractNumId w:val="0"/>
+  </w:num>
+</w:numbering>
 </file>
 
 <file path=word/styles.xml><?xml version="1.0" encoding="utf-8"?>
@@ -722,6 +995,17 @@
     <w:uiPriority w:val="99"/>
     <w:rsid w:val="00AA2A22"/>
   </w:style>
+  <w:style w:type="paragraph" w:styleId="ListParagraph">
+    <w:name w:val="List Paragraph"/>
+    <w:basedOn w:val="Normal"/>
+    <w:uiPriority w:val="34"/>
+    <w:qFormat/>
+    <w:rsid w:val="0034277F"/>
+    <w:pPr>
+      <w:ind w:left="720"/>
+      <w:contextualSpacing/>
+    </w:pPr>
+  </w:style>
 </w:styles>
 </file>
 

</xml_diff>